<commit_message>
Zip file of assignment - Report completed, prior spell check
</commit_message>
<xml_diff>
--- a/EXTRAS/Report.docx
+++ b/EXTRAS/Report.docx
@@ -408,6 +408,8 @@
           <w:rFonts w:cs="Times New Roman"/>
         </w:rPr>
       </w:pPr>
+      <w:bookmarkStart w:id="0" w:name="_GoBack"/>
+      <w:bookmarkEnd w:id="0"/>
     </w:p>
     <w:sdt>
       <w:sdtPr>
@@ -476,7 +478,7 @@
             </w:rPr>
             <w:fldChar w:fldCharType="separate"/>
           </w:r>
-          <w:hyperlink w:anchor="_Toc7228420" w:history="1">
+          <w:hyperlink w:anchor="_Toc7229713" w:history="1">
             <w:r>
               <w:rPr>
                 <w:rStyle w:val="Hyperlink"/>
@@ -504,7 +506,7 @@
                 <w:noProof/>
                 <w:webHidden/>
               </w:rPr>
-              <w:instrText xml:space="preserve"> PAGEREF _Toc7228420 \h </w:instrText>
+              <w:instrText xml:space="preserve"> PAGEREF _Toc7229713 \h </w:instrText>
             </w:r>
             <w:r>
               <w:rPr>
@@ -547,7 +549,7 @@
               <w:lang w:eastAsia="en-IE"/>
             </w:rPr>
           </w:pPr>
-          <w:hyperlink w:anchor="_Toc7228421" w:history="1">
+          <w:hyperlink w:anchor="_Toc7229714" w:history="1">
             <w:r>
               <w:rPr>
                 <w:rStyle w:val="Hyperlink"/>
@@ -575,7 +577,7 @@
                 <w:noProof/>
                 <w:webHidden/>
               </w:rPr>
-              <w:instrText xml:space="preserve"> PAGEREF _Toc7228421 \h </w:instrText>
+              <w:instrText xml:space="preserve"> PAGEREF _Toc7229714 \h </w:instrText>
             </w:r>
             <w:r>
               <w:rPr>
@@ -618,7 +620,7 @@
               <w:lang w:eastAsia="en-IE"/>
             </w:rPr>
           </w:pPr>
-          <w:hyperlink w:anchor="_Toc7228422" w:history="1">
+          <w:hyperlink w:anchor="_Toc7229715" w:history="1">
             <w:r>
               <w:rPr>
                 <w:rStyle w:val="Hyperlink"/>
@@ -646,7 +648,7 @@
                 <w:noProof/>
                 <w:webHidden/>
               </w:rPr>
-              <w:instrText xml:space="preserve"> PAGEREF _Toc7228422 \h </w:instrText>
+              <w:instrText xml:space="preserve"> PAGEREF _Toc7229715 \h </w:instrText>
             </w:r>
             <w:r>
               <w:rPr>
@@ -689,7 +691,7 @@
               <w:lang w:eastAsia="en-IE"/>
             </w:rPr>
           </w:pPr>
-          <w:hyperlink w:anchor="_Toc7228423" w:history="1">
+          <w:hyperlink w:anchor="_Toc7229716" w:history="1">
             <w:r>
               <w:rPr>
                 <w:rStyle w:val="Hyperlink"/>
@@ -717,7 +719,7 @@
                 <w:noProof/>
                 <w:webHidden/>
               </w:rPr>
-              <w:instrText xml:space="preserve"> PAGEREF _Toc7228423 \h </w:instrText>
+              <w:instrText xml:space="preserve"> PAGEREF _Toc7229716 \h </w:instrText>
             </w:r>
             <w:r>
               <w:rPr>
@@ -760,7 +762,7 @@
               <w:lang w:eastAsia="en-IE"/>
             </w:rPr>
           </w:pPr>
-          <w:hyperlink w:anchor="_Toc7228424" w:history="1">
+          <w:hyperlink w:anchor="_Toc7229717" w:history="1">
             <w:r>
               <w:rPr>
                 <w:rStyle w:val="Hyperlink"/>
@@ -788,7 +790,7 @@
                 <w:noProof/>
                 <w:webHidden/>
               </w:rPr>
-              <w:instrText xml:space="preserve"> PAGEREF _Toc7228424 \h </w:instrText>
+              <w:instrText xml:space="preserve"> PAGEREF _Toc7229717 \h </w:instrText>
             </w:r>
             <w:r>
               <w:rPr>
@@ -831,7 +833,7 @@
               <w:lang w:eastAsia="en-IE"/>
             </w:rPr>
           </w:pPr>
-          <w:hyperlink w:anchor="_Toc7228425" w:history="1">
+          <w:hyperlink w:anchor="_Toc7229718" w:history="1">
             <w:r>
               <w:rPr>
                 <w:rStyle w:val="Hyperlink"/>
@@ -859,7 +861,7 @@
                 <w:noProof/>
                 <w:webHidden/>
               </w:rPr>
-              <w:instrText xml:space="preserve"> PAGEREF _Toc7228425 \h </w:instrText>
+              <w:instrText xml:space="preserve"> PAGEREF _Toc7229718 \h </w:instrText>
             </w:r>
             <w:r>
               <w:rPr>
@@ -902,7 +904,7 @@
               <w:lang w:eastAsia="en-IE"/>
             </w:rPr>
           </w:pPr>
-          <w:hyperlink w:anchor="_Toc7228426" w:history="1">
+          <w:hyperlink w:anchor="_Toc7229719" w:history="1">
             <w:r>
               <w:rPr>
                 <w:rStyle w:val="Hyperlink"/>
@@ -930,7 +932,7 @@
                 <w:noProof/>
                 <w:webHidden/>
               </w:rPr>
-              <w:instrText xml:space="preserve"> PAGEREF _Toc7228426 \h </w:instrText>
+              <w:instrText xml:space="preserve"> PAGEREF _Toc7229719 \h </w:instrText>
             </w:r>
             <w:r>
               <w:rPr>
@@ -973,7 +975,7 @@
               <w:lang w:eastAsia="en-IE"/>
             </w:rPr>
           </w:pPr>
-          <w:hyperlink w:anchor="_Toc7228427" w:history="1">
+          <w:hyperlink w:anchor="_Toc7229720" w:history="1">
             <w:r>
               <w:rPr>
                 <w:rStyle w:val="Hyperlink"/>
@@ -1001,7 +1003,7 @@
                 <w:noProof/>
                 <w:webHidden/>
               </w:rPr>
-              <w:instrText xml:space="preserve"> PAGEREF _Toc7228427 \h </w:instrText>
+              <w:instrText xml:space="preserve"> PAGEREF _Toc7229720 \h </w:instrText>
             </w:r>
             <w:r>
               <w:rPr>
@@ -1044,7 +1046,7 @@
               <w:lang w:eastAsia="en-IE"/>
             </w:rPr>
           </w:pPr>
-          <w:hyperlink w:anchor="_Toc7228428" w:history="1">
+          <w:hyperlink w:anchor="_Toc7229721" w:history="1">
             <w:r>
               <w:rPr>
                 <w:rStyle w:val="Hyperlink"/>
@@ -1072,7 +1074,7 @@
                 <w:noProof/>
                 <w:webHidden/>
               </w:rPr>
-              <w:instrText xml:space="preserve"> PAGEREF _Toc7228428 \h </w:instrText>
+              <w:instrText xml:space="preserve"> PAGEREF _Toc7229721 \h </w:instrText>
             </w:r>
             <w:r>
               <w:rPr>
@@ -1115,7 +1117,7 @@
               <w:lang w:eastAsia="en-IE"/>
             </w:rPr>
           </w:pPr>
-          <w:hyperlink w:anchor="_Toc7228429" w:history="1">
+          <w:hyperlink w:anchor="_Toc7229722" w:history="1">
             <w:r>
               <w:rPr>
                 <w:rStyle w:val="Hyperlink"/>
@@ -1143,7 +1145,7 @@
                 <w:noProof/>
                 <w:webHidden/>
               </w:rPr>
-              <w:instrText xml:space="preserve"> PAGEREF _Toc7228429 \h </w:instrText>
+              <w:instrText xml:space="preserve"> PAGEREF _Toc7229722 \h </w:instrText>
             </w:r>
             <w:r>
               <w:rPr>
@@ -1186,7 +1188,7 @@
               <w:lang w:eastAsia="en-IE"/>
             </w:rPr>
           </w:pPr>
-          <w:hyperlink w:anchor="_Toc7228430" w:history="1">
+          <w:hyperlink w:anchor="_Toc7229723" w:history="1">
             <w:r>
               <w:rPr>
                 <w:rStyle w:val="Hyperlink"/>
@@ -1213,7 +1215,7 @@
                 <w:noProof/>
                 <w:webHidden/>
               </w:rPr>
-              <w:instrText xml:space="preserve"> PAGEREF _Toc7228430 \h </w:instrText>
+              <w:instrText xml:space="preserve"> PAGEREF _Toc7229723 \h </w:instrText>
             </w:r>
             <w:r>
               <w:rPr>
@@ -1256,7 +1258,7 @@
               <w:lang w:eastAsia="en-IE"/>
             </w:rPr>
           </w:pPr>
-          <w:hyperlink w:anchor="_Toc7228431" w:history="1">
+          <w:hyperlink w:anchor="_Toc7229724" w:history="1">
             <w:r>
               <w:rPr>
                 <w:rStyle w:val="Hyperlink"/>
@@ -1283,7 +1285,7 @@
                 <w:noProof/>
                 <w:webHidden/>
               </w:rPr>
-              <w:instrText xml:space="preserve"> PAGEREF _Toc7228431 \h </w:instrText>
+              <w:instrText xml:space="preserve"> PAGEREF _Toc7229724 \h </w:instrText>
             </w:r>
             <w:r>
               <w:rPr>
@@ -1326,7 +1328,7 @@
               <w:lang w:eastAsia="en-IE"/>
             </w:rPr>
           </w:pPr>
-          <w:hyperlink w:anchor="_Toc7228432" w:history="1">
+          <w:hyperlink w:anchor="_Toc7229725" w:history="1">
             <w:r>
               <w:rPr>
                 <w:rStyle w:val="Hyperlink"/>
@@ -1353,7 +1355,7 @@
                 <w:noProof/>
                 <w:webHidden/>
               </w:rPr>
-              <w:instrText xml:space="preserve"> PAGEREF _Toc7228432 \h </w:instrText>
+              <w:instrText xml:space="preserve"> PAGEREF _Toc7229725 \h </w:instrText>
             </w:r>
             <w:r>
               <w:rPr>
@@ -1396,7 +1398,7 @@
               <w:lang w:eastAsia="en-IE"/>
             </w:rPr>
           </w:pPr>
-          <w:hyperlink w:anchor="_Toc7228433" w:history="1">
+          <w:hyperlink w:anchor="_Toc7229726" w:history="1">
             <w:r>
               <w:rPr>
                 <w:rStyle w:val="Hyperlink"/>
@@ -1423,7 +1425,7 @@
                 <w:noProof/>
                 <w:webHidden/>
               </w:rPr>
-              <w:instrText xml:space="preserve"> PAGEREF _Toc7228433 \h </w:instrText>
+              <w:instrText xml:space="preserve"> PAGEREF _Toc7229726 \h </w:instrText>
             </w:r>
             <w:r>
               <w:rPr>
@@ -1466,7 +1468,7 @@
               <w:lang w:eastAsia="en-IE"/>
             </w:rPr>
           </w:pPr>
-          <w:hyperlink w:anchor="_Toc7228434" w:history="1">
+          <w:hyperlink w:anchor="_Toc7229727" w:history="1">
             <w:r>
               <w:rPr>
                 <w:rStyle w:val="Hyperlink"/>
@@ -1493,7 +1495,7 @@
                 <w:noProof/>
                 <w:webHidden/>
               </w:rPr>
-              <w:instrText xml:space="preserve"> PAGEREF _Toc7228434 \h </w:instrText>
+              <w:instrText xml:space="preserve"> PAGEREF _Toc7229727 \h </w:instrText>
             </w:r>
             <w:r>
               <w:rPr>
@@ -1536,7 +1538,7 @@
               <w:lang w:eastAsia="en-IE"/>
             </w:rPr>
           </w:pPr>
-          <w:hyperlink w:anchor="_Toc7228435" w:history="1">
+          <w:hyperlink w:anchor="_Toc7229728" w:history="1">
             <w:r>
               <w:rPr>
                 <w:rStyle w:val="Hyperlink"/>
@@ -1564,7 +1566,7 @@
                 <w:noProof/>
                 <w:webHidden/>
               </w:rPr>
-              <w:instrText xml:space="preserve"> PAGEREF _Toc7228435 \h </w:instrText>
+              <w:instrText xml:space="preserve"> PAGEREF _Toc7229728 \h </w:instrText>
             </w:r>
             <w:r>
               <w:rPr>
@@ -1607,7 +1609,7 @@
               <w:lang w:eastAsia="en-IE"/>
             </w:rPr>
           </w:pPr>
-          <w:hyperlink w:anchor="_Toc7228436" w:history="1">
+          <w:hyperlink w:anchor="_Toc7229729" w:history="1">
             <w:r>
               <w:rPr>
                 <w:rStyle w:val="Hyperlink"/>
@@ -1634,7 +1636,7 @@
                 <w:noProof/>
                 <w:webHidden/>
               </w:rPr>
-              <w:instrText xml:space="preserve"> PAGEREF _Toc7228436 \h </w:instrText>
+              <w:instrText xml:space="preserve"> PAGEREF _Toc7229729 \h </w:instrText>
             </w:r>
             <w:r>
               <w:rPr>
@@ -1677,7 +1679,7 @@
               <w:lang w:eastAsia="en-IE"/>
             </w:rPr>
           </w:pPr>
-          <w:hyperlink w:anchor="_Toc7228437" w:history="1">
+          <w:hyperlink w:anchor="_Toc7229730" w:history="1">
             <w:r>
               <w:rPr>
                 <w:rStyle w:val="Hyperlink"/>
@@ -1705,7 +1707,7 @@
                 <w:noProof/>
                 <w:webHidden/>
               </w:rPr>
-              <w:instrText xml:space="preserve"> PAGEREF _Toc7228437 \h </w:instrText>
+              <w:instrText xml:space="preserve"> PAGEREF _Toc7229730 \h </w:instrText>
             </w:r>
             <w:r>
               <w:rPr>
@@ -1748,7 +1750,7 @@
               <w:lang w:eastAsia="en-IE"/>
             </w:rPr>
           </w:pPr>
-          <w:hyperlink w:anchor="_Toc7228438" w:history="1">
+          <w:hyperlink w:anchor="_Toc7229731" w:history="1">
             <w:r>
               <w:rPr>
                 <w:rStyle w:val="Hyperlink"/>
@@ -1776,7 +1778,7 @@
                 <w:noProof/>
                 <w:webHidden/>
               </w:rPr>
-              <w:instrText xml:space="preserve"> PAGEREF _Toc7228438 \h </w:instrText>
+              <w:instrText xml:space="preserve"> PAGEREF _Toc7229731 \h </w:instrText>
             </w:r>
             <w:r>
               <w:rPr>
@@ -1819,7 +1821,7 @@
               <w:lang w:eastAsia="en-IE"/>
             </w:rPr>
           </w:pPr>
-          <w:hyperlink w:anchor="_Toc7228439" w:history="1">
+          <w:hyperlink w:anchor="_Toc7229732" w:history="1">
             <w:r>
               <w:rPr>
                 <w:rStyle w:val="Hyperlink"/>
@@ -1847,7 +1849,7 @@
                 <w:noProof/>
                 <w:webHidden/>
               </w:rPr>
-              <w:instrText xml:space="preserve"> PAGEREF _Toc7228439 \h </w:instrText>
+              <w:instrText xml:space="preserve"> PAGEREF _Toc7229732 \h </w:instrText>
             </w:r>
             <w:r>
               <w:rPr>
@@ -1890,7 +1892,7 @@
               <w:lang w:eastAsia="en-IE"/>
             </w:rPr>
           </w:pPr>
-          <w:hyperlink w:anchor="_Toc7228440" w:history="1">
+          <w:hyperlink w:anchor="_Toc7229733" w:history="1">
             <w:r>
               <w:rPr>
                 <w:rStyle w:val="Hyperlink"/>
@@ -1918,7 +1920,7 @@
                 <w:noProof/>
                 <w:webHidden/>
               </w:rPr>
-              <w:instrText xml:space="preserve"> PAGEREF _Toc7228440 \h </w:instrText>
+              <w:instrText xml:space="preserve"> PAGEREF _Toc7229733 \h </w:instrText>
             </w:r>
             <w:r>
               <w:rPr>
@@ -1961,7 +1963,7 @@
               <w:lang w:eastAsia="en-IE"/>
             </w:rPr>
           </w:pPr>
-          <w:hyperlink w:anchor="_Toc7228441" w:history="1">
+          <w:hyperlink w:anchor="_Toc7229734" w:history="1">
             <w:r>
               <w:rPr>
                 <w:rStyle w:val="Hyperlink"/>
@@ -1989,7 +1991,7 @@
                 <w:noProof/>
                 <w:webHidden/>
               </w:rPr>
-              <w:instrText xml:space="preserve"> PAGEREF _Toc7228441 \h </w:instrText>
+              <w:instrText xml:space="preserve"> PAGEREF _Toc7229734 \h </w:instrText>
             </w:r>
             <w:r>
               <w:rPr>
@@ -2032,7 +2034,7 @@
               <w:lang w:eastAsia="en-IE"/>
             </w:rPr>
           </w:pPr>
-          <w:hyperlink w:anchor="_Toc7228442" w:history="1">
+          <w:hyperlink w:anchor="_Toc7229735" w:history="1">
             <w:r>
               <w:rPr>
                 <w:rStyle w:val="Hyperlink"/>
@@ -2060,7 +2062,7 @@
                 <w:noProof/>
                 <w:webHidden/>
               </w:rPr>
-              <w:instrText xml:space="preserve"> PAGEREF _Toc7228442 \h </w:instrText>
+              <w:instrText xml:space="preserve"> PAGEREF _Toc7229735 \h </w:instrText>
             </w:r>
             <w:r>
               <w:rPr>
@@ -2307,14 +2309,14 @@
           <w:rFonts w:ascii="Times New Roman" w:hAnsi="Times New Roman" w:cs="Times New Roman"/>
         </w:rPr>
       </w:pPr>
-      <w:bookmarkStart w:id="0" w:name="_Toc7228420"/>
+      <w:bookmarkStart w:id="1" w:name="_Toc7229713"/>
       <w:r>
         <w:rPr>
           <w:rFonts w:ascii="Times New Roman" w:hAnsi="Times New Roman" w:cs="Times New Roman"/>
         </w:rPr>
         <w:t>Introduction</w:t>
       </w:r>
-      <w:bookmarkEnd w:id="0"/>
+      <w:bookmarkEnd w:id="1"/>
     </w:p>
     <w:p>
       <w:r>
@@ -2478,7 +2480,13 @@
         <w:t>and </w:t>
       </w:r>
       <w:r>
-        <w:t>It picks the unvisited vertex with the lowest distance, calculates the distance through it to each unvisited neighbour, and updates the neighbour's distance if smaller. I used the knowledge from my Erasmus course in Intelligent Systems</w:t>
+        <w:t>It picks the unvisited vertex with the lowest distance, calculates the distance through it to each unvisited neighbour, and updates the neighbour's distance if smaller</w:t>
+      </w:r>
+      <w:r>
+        <w:t xml:space="preserve"> (Wikipedia,2019).</w:t>
+      </w:r>
+      <w:r>
+        <w:t> I used the knowledge from my Erasmus course in Intelligent Systems</w:t>
       </w:r>
       <w:r>
         <w:t>, where I learned how to programme route finding algorithms such as A* Algorithms and Dijkstra algorithm or genetic algorithms and neural networks. I</w:t>
@@ -2525,7 +2533,7 @@
           <w:rFonts w:ascii="Times New Roman" w:hAnsi="Times New Roman" w:cs="Times New Roman"/>
         </w:rPr>
       </w:pPr>
-      <w:bookmarkStart w:id="1" w:name="_Toc7228421"/>
+      <w:bookmarkStart w:id="2" w:name="_Toc7229714"/>
       <w:r>
         <w:rPr>
           <w:rFonts w:ascii="Times New Roman" w:hAnsi="Times New Roman" w:cs="Times New Roman"/>
@@ -2533,7 +2541,7 @@
         <w:lastRenderedPageBreak/>
         <w:t>Diagrams</w:t>
       </w:r>
-      <w:bookmarkEnd w:id="1"/>
+      <w:bookmarkEnd w:id="2"/>
     </w:p>
     <w:p>
       <w:pPr>
@@ -2542,7 +2550,7 @@
           <w:rFonts w:ascii="Times New Roman" w:hAnsi="Times New Roman" w:cs="Times New Roman"/>
         </w:rPr>
       </w:pPr>
-      <w:bookmarkStart w:id="2" w:name="_Toc7228422"/>
+      <w:bookmarkStart w:id="3" w:name="_Toc7229715"/>
       <w:r>
         <w:rPr>
           <w:rFonts w:ascii="Times New Roman" w:hAnsi="Times New Roman" w:cs="Times New Roman"/>
@@ -2555,7 +2563,7 @@
         </w:rPr>
         <w:t xml:space="preserve"> (Easier to Read Horizontally)</w:t>
       </w:r>
-      <w:bookmarkEnd w:id="2"/>
+      <w:bookmarkEnd w:id="3"/>
     </w:p>
     <w:p>
       <w:pPr>
@@ -2626,7 +2634,7 @@
           <w:rFonts w:ascii="Times New Roman" w:hAnsi="Times New Roman" w:cs="Times New Roman"/>
         </w:rPr>
       </w:pPr>
-      <w:bookmarkStart w:id="3" w:name="_Toc7228423"/>
+      <w:bookmarkStart w:id="4" w:name="_Toc7229716"/>
       <w:r>
         <w:rPr>
           <w:rFonts w:ascii="Times New Roman" w:hAnsi="Times New Roman" w:cs="Times New Roman"/>
@@ -2634,7 +2642,7 @@
         <w:lastRenderedPageBreak/>
         <w:t>Domain Model</w:t>
       </w:r>
-      <w:bookmarkEnd w:id="3"/>
+      <w:bookmarkEnd w:id="4"/>
     </w:p>
     <w:p>
       <w:pPr>
@@ -2712,7 +2720,7 @@
           <w:rFonts w:ascii="Times New Roman" w:hAnsi="Times New Roman" w:cs="Times New Roman"/>
         </w:rPr>
       </w:pPr>
-      <w:bookmarkStart w:id="4" w:name="_Toc7228424"/>
+      <w:bookmarkStart w:id="5" w:name="_Toc7229717"/>
       <w:r>
         <w:rPr>
           <w:rFonts w:ascii="Times New Roman" w:hAnsi="Times New Roman" w:cs="Times New Roman"/>
@@ -2732,7 +2740,7 @@
         </w:rPr>
         <w:t>Screen</w:t>
       </w:r>
-      <w:bookmarkEnd w:id="4"/>
+      <w:bookmarkEnd w:id="5"/>
     </w:p>
     <w:p>
       <w:pPr>
@@ -2894,7 +2902,7 @@
           <w:rFonts w:ascii="Times New Roman" w:hAnsi="Times New Roman" w:cs="Times New Roman"/>
         </w:rPr>
       </w:pPr>
-      <w:bookmarkStart w:id="5" w:name="_Toc7228425"/>
+      <w:bookmarkStart w:id="6" w:name="_Toc7229718"/>
       <w:r>
         <w:rPr>
           <w:rFonts w:ascii="Times New Roman" w:hAnsi="Times New Roman" w:cs="Times New Roman"/>
@@ -2908,7 +2916,7 @@
         </w:rPr>
         <w:t xml:space="preserve"> used in my assignment</w:t>
       </w:r>
-      <w:bookmarkEnd w:id="5"/>
+      <w:bookmarkEnd w:id="6"/>
     </w:p>
     <w:p>
       <w:pPr>
@@ -2917,14 +2925,14 @@
           <w:rFonts w:ascii="Times New Roman" w:hAnsi="Times New Roman" w:cs="Times New Roman"/>
         </w:rPr>
       </w:pPr>
-      <w:bookmarkStart w:id="6" w:name="_Toc7228426"/>
+      <w:bookmarkStart w:id="7" w:name="_Toc7229719"/>
       <w:r>
         <w:rPr>
           <w:rFonts w:ascii="Times New Roman" w:hAnsi="Times New Roman" w:cs="Times New Roman"/>
         </w:rPr>
         <w:t>Arduino</w:t>
       </w:r>
-      <w:bookmarkEnd w:id="6"/>
+      <w:bookmarkEnd w:id="7"/>
       <w:r>
         <w:rPr>
           <w:rFonts w:ascii="Times New Roman" w:hAnsi="Times New Roman" w:cs="Times New Roman"/>
@@ -3529,7 +3537,7 @@
           <w:rFonts w:ascii="Times New Roman" w:hAnsi="Times New Roman" w:cs="Times New Roman"/>
         </w:rPr>
       </w:pPr>
-      <w:bookmarkStart w:id="7" w:name="_Toc7228427"/>
+      <w:bookmarkStart w:id="8" w:name="_Toc7229720"/>
       <w:r>
         <w:rPr>
           <w:rFonts w:ascii="Times New Roman" w:hAnsi="Times New Roman" w:cs="Times New Roman"/>
@@ -3549,7 +3557,7 @@
         </w:rPr>
         <w:t>– Log In / Register / Change Password / Deactivate</w:t>
       </w:r>
-      <w:bookmarkEnd w:id="7"/>
+      <w:bookmarkEnd w:id="8"/>
     </w:p>
     <w:p>
       <w:pPr>
@@ -4372,14 +4380,14 @@
           <w:rFonts w:ascii="Times New Roman" w:hAnsi="Times New Roman" w:cs="Times New Roman"/>
         </w:rPr>
       </w:pPr>
-      <w:bookmarkStart w:id="8" w:name="_Toc7228428"/>
+      <w:bookmarkStart w:id="9" w:name="_Toc7229721"/>
       <w:r>
         <w:rPr>
           <w:rFonts w:ascii="Times New Roman" w:hAnsi="Times New Roman" w:cs="Times New Roman"/>
         </w:rPr>
         <w:t>Google Maps API</w:t>
       </w:r>
-      <w:bookmarkEnd w:id="8"/>
+      <w:bookmarkEnd w:id="9"/>
     </w:p>
     <w:p>
       <w:r>
@@ -4665,7 +4673,7 @@
           <w:rFonts w:ascii="Times New Roman" w:hAnsi="Times New Roman" w:cs="Times New Roman"/>
         </w:rPr>
       </w:pPr>
-      <w:bookmarkStart w:id="9" w:name="_Toc7228429"/>
+      <w:bookmarkStart w:id="10" w:name="_Toc7229722"/>
       <w:r>
         <w:rPr>
           <w:rFonts w:ascii="Times New Roman" w:hAnsi="Times New Roman" w:cs="Times New Roman"/>
@@ -4691,7 +4699,7 @@
         </w:rPr>
         <w:t xml:space="preserve"> algorithm implementation</w:t>
       </w:r>
-      <w:bookmarkEnd w:id="9"/>
+      <w:bookmarkEnd w:id="10"/>
     </w:p>
     <w:p>
       <w:pPr>
@@ -4710,11 +4718,11 @@
       <w:pPr>
         <w:pStyle w:val="Heading3"/>
       </w:pPr>
-      <w:bookmarkStart w:id="10" w:name="_Toc7228430"/>
+      <w:bookmarkStart w:id="11" w:name="_Toc7229723"/>
       <w:r>
         <w:t>Building View Class Explained – Dijkstra’s algorithm</w:t>
       </w:r>
-      <w:bookmarkEnd w:id="10"/>
+      <w:bookmarkEnd w:id="11"/>
     </w:p>
     <w:p>
       <w:pPr>
@@ -6497,12 +6505,12 @@
       <w:pPr>
         <w:pStyle w:val="Heading3"/>
       </w:pPr>
-      <w:bookmarkStart w:id="11" w:name="_Toc7228431"/>
+      <w:bookmarkStart w:id="12" w:name="_Toc7229724"/>
       <w:r>
         <w:lastRenderedPageBreak/>
         <w:t>Building Activity Class Explained</w:t>
       </w:r>
-      <w:bookmarkEnd w:id="11"/>
+      <w:bookmarkEnd w:id="12"/>
       <w:r>
         <w:t xml:space="preserve">  </w:t>
       </w:r>
@@ -6855,11 +6863,11 @@
       <w:pPr>
         <w:pStyle w:val="Heading3"/>
       </w:pPr>
-      <w:bookmarkStart w:id="12" w:name="_Toc7228432"/>
+      <w:bookmarkStart w:id="13" w:name="_Toc7229725"/>
       <w:r>
         <w:t>Edge Class Explained – Dijkstra’s algorithm</w:t>
       </w:r>
-      <w:bookmarkEnd w:id="12"/>
+      <w:bookmarkEnd w:id="13"/>
     </w:p>
     <w:p>
       <w:pPr>
@@ -6932,12 +6940,12 @@
       <w:pPr>
         <w:pStyle w:val="Heading3"/>
       </w:pPr>
-      <w:bookmarkStart w:id="13" w:name="_Toc7228433"/>
+      <w:bookmarkStart w:id="14" w:name="_Toc7229726"/>
       <w:r>
         <w:lastRenderedPageBreak/>
         <w:t>Graph Class Explained – Dijkstra’s algorithm</w:t>
       </w:r>
-      <w:bookmarkEnd w:id="13"/>
+      <w:bookmarkEnd w:id="14"/>
     </w:p>
     <w:p>
       <w:pPr>
@@ -7186,8 +7194,6 @@
         </w:rPr>
         <w:t>x</w:t>
       </w:r>
-      <w:bookmarkStart w:id="14" w:name="_GoBack"/>
-      <w:bookmarkEnd w:id="14"/>
       <w:r>
         <w:rPr>
           <w:rFonts w:cs="Times New Roman"/>
@@ -7230,7 +7236,7 @@
       <w:pPr>
         <w:pStyle w:val="Heading3"/>
       </w:pPr>
-      <w:bookmarkStart w:id="15" w:name="_Toc7228434"/>
+      <w:bookmarkStart w:id="15" w:name="_Toc7229727"/>
       <w:r>
         <w:lastRenderedPageBreak/>
         <w:t>Vertex Class Explained – Dijkstra’s algorithm</w:t>
@@ -7311,7 +7317,7 @@
           <w:rFonts w:ascii="Times New Roman" w:hAnsi="Times New Roman" w:cs="Times New Roman"/>
         </w:rPr>
       </w:pPr>
-      <w:bookmarkStart w:id="16" w:name="_Toc7228435"/>
+      <w:bookmarkStart w:id="16" w:name="_Toc7229728"/>
       <w:r>
         <w:rPr>
           <w:rFonts w:ascii="Times New Roman" w:hAnsi="Times New Roman" w:cs="Times New Roman"/>
@@ -7396,13 +7402,19 @@
         <w:rPr>
           <w:rFonts w:cs="Times New Roman"/>
         </w:rPr>
+        <w:t>e</w:t>
+      </w:r>
+      <w:r>
+        <w:rPr>
+          <w:rFonts w:cs="Times New Roman"/>
+        </w:rPr>
         <w:t xml:space="preserve"> are not stored, hence they can’t be given</w:t>
       </w:r>
       <w:r>
         <w:rPr>
           <w:rFonts w:cs="Times New Roman"/>
         </w:rPr>
-        <w:t xml:space="preserve"> away. The log in/ register feature is there to provide security to avoid many people entering the system </w:t>
+        <w:t xml:space="preserve"> away. The login/ register feature is there to provide security to avoid many people entering the system </w:t>
       </w:r>
       <w:r>
         <w:rPr>
@@ -7457,7 +7469,7 @@
       <w:pPr>
         <w:pStyle w:val="Heading1"/>
       </w:pPr>
-      <w:bookmarkStart w:id="17" w:name="_Toc7228436"/>
+      <w:bookmarkStart w:id="17" w:name="_Toc7229729"/>
       <w:r>
         <w:t>Language</w:t>
       </w:r>
@@ -7569,7 +7581,31 @@
         <w:rPr>
           <w:rFonts w:cs="Times New Roman"/>
         </w:rPr>
-        <w:t xml:space="preserve"> do not know what the phone of the user is going to be. A Kotlin app that includes complex computing processes in its code can turn out to work slowly on user devices with low technical specs. Java also allows top development speed, and faster build process than kotlin according to netguru (netguru, 2018). The build time for my assignment is vital as the quicker the user </w:t>
+        <w:t xml:space="preserve"> do not know what the phone of the user is going to be. A Kotlin app that includes complex computing processes in its code can turn out to work slowly on user devices with low technical specs. Java also allows top development speed, and faster build process than </w:t>
+      </w:r>
+      <w:r>
+        <w:rPr>
+          <w:rFonts w:cs="Times New Roman"/>
+        </w:rPr>
+        <w:t>K</w:t>
+      </w:r>
+      <w:r>
+        <w:rPr>
+          <w:rFonts w:cs="Times New Roman"/>
+        </w:rPr>
+        <w:t xml:space="preserve">otlin according to </w:t>
+      </w:r>
+      <w:r>
+        <w:rPr>
+          <w:rFonts w:cs="Times New Roman"/>
+        </w:rPr>
+        <w:t>N</w:t>
+      </w:r>
+      <w:r>
+        <w:rPr>
+          <w:rFonts w:cs="Times New Roman"/>
+        </w:rPr>
+        <w:t xml:space="preserve">etguru (netguru, 2018). The build time for my assignment is vital as the quicker the user </w:t>
       </w:r>
       <w:r>
         <w:rPr>
@@ -7581,7 +7617,19 @@
         <w:rPr>
           <w:rFonts w:cs="Times New Roman"/>
         </w:rPr>
-        <w:t>, and the quicker the application opens, the more chance the user would have to escape an emergency. According to Netguru Kotlin also has a small developer community, which means limited learning resources and difficulty in finding answers to questions. At looking only on stackoverflow there are only around 8000 questions tagged with Kotlin against 1.37 million questions about Java.</w:t>
+        <w:t xml:space="preserve">, and the quicker the application opens, the more chance the user would have to escape an emergency. According to Netguru Kotlin also has a small developer community, which means limited learning resources and difficulty in finding answers to questions. At looking only on </w:t>
+      </w:r>
+      <w:r>
+        <w:rPr>
+          <w:rFonts w:cs="Times New Roman"/>
+        </w:rPr>
+        <w:t>S</w:t>
+      </w:r>
+      <w:r>
+        <w:rPr>
+          <w:rFonts w:cs="Times New Roman"/>
+        </w:rPr>
+        <w:t>tackoverflow there are only around 8000 questions tagged with Kotlin against 1.37 million questions about Java.</w:t>
       </w:r>
     </w:p>
     <w:p>
@@ -7591,7 +7639,7 @@
           <w:rFonts w:ascii="Times New Roman" w:hAnsi="Times New Roman" w:cs="Times New Roman"/>
         </w:rPr>
       </w:pPr>
-      <w:bookmarkStart w:id="18" w:name="_Toc7228437"/>
+      <w:bookmarkStart w:id="18" w:name="_Toc7229730"/>
       <w:r>
         <w:rPr>
           <w:rFonts w:ascii="Times New Roman" w:hAnsi="Times New Roman" w:cs="Times New Roman"/>
@@ -7708,7 +7756,19 @@
         <w:rPr>
           <w:rFonts w:cs="Times New Roman"/>
         </w:rPr>
-        <w:t xml:space="preserve"> be connected to the amazon web services to be deployed in the cloud for many users</w:t>
+        <w:t xml:space="preserve"> be connected to the </w:t>
+      </w:r>
+      <w:r>
+        <w:rPr>
+          <w:rFonts w:cs="Times New Roman"/>
+        </w:rPr>
+        <w:t>A</w:t>
+      </w:r>
+      <w:r>
+        <w:rPr>
+          <w:rFonts w:cs="Times New Roman"/>
+        </w:rPr>
+        <w:t>mazon web services to be deployed in the cloud for many users</w:t>
       </w:r>
       <w:r>
         <w:rPr>
@@ -7828,7 +7888,7 @@
           <w:rFonts w:ascii="Times New Roman" w:hAnsi="Times New Roman" w:cs="Times New Roman"/>
         </w:rPr>
       </w:pPr>
-      <w:bookmarkStart w:id="19" w:name="_Toc7228438"/>
+      <w:bookmarkStart w:id="19" w:name="_Toc7229731"/>
       <w:r>
         <w:rPr>
           <w:rFonts w:ascii="Times New Roman" w:hAnsi="Times New Roman" w:cs="Times New Roman"/>
@@ -7876,7 +7936,7 @@
         </w:rPr>
       </w:pPr>
       <w:bookmarkStart w:id="20" w:name="_Toc533807612"/>
-      <w:bookmarkStart w:id="21" w:name="_Toc7228439"/>
+      <w:bookmarkStart w:id="21" w:name="_Toc7229732"/>
       <w:r>
         <w:rPr>
           <w:rFonts w:ascii="Times New Roman" w:hAnsi="Times New Roman" w:cs="Times New Roman"/>
@@ -8050,7 +8110,7 @@
           <w:rFonts w:ascii="Times New Roman" w:hAnsi="Times New Roman" w:cs="Times New Roman"/>
         </w:rPr>
       </w:pPr>
-      <w:bookmarkStart w:id="22" w:name="_Toc7228440"/>
+      <w:bookmarkStart w:id="22" w:name="_Toc7229733"/>
       <w:r>
         <w:rPr>
           <w:rFonts w:ascii="Times New Roman" w:hAnsi="Times New Roman" w:cs="Times New Roman"/>
@@ -8255,9 +8315,42 @@
           <w:rFonts w:cs="Times New Roman"/>
         </w:rPr>
       </w:pPr>
-    </w:p>
-    <w:p>
-      <w:pPr>
+      <w:r>
+        <w:rPr>
+          <w:rFonts w:cs="Times New Roman"/>
+        </w:rPr>
+        <w:t xml:space="preserve">Wikipedia. 2019. Dijkstra's algorithm - Wikipedia. [ONLINE] Available at: https://en.wikipedia.org/wiki/Dijkstra%27s_algorithm. [Accessed </w:t>
+      </w:r>
+      <w:r>
+        <w:rPr>
+          <w:rFonts w:cs="Times New Roman"/>
+        </w:rPr>
+        <w:t>10</w:t>
+      </w:r>
+      <w:r>
+        <w:rPr>
+          <w:rFonts w:cs="Times New Roman"/>
+        </w:rPr>
+        <w:t xml:space="preserve"> April 2019]</w:t>
+      </w:r>
+      <w:r>
+        <w:rPr>
+          <w:rFonts w:cs="Times New Roman"/>
+        </w:rPr>
+        <w:t>.</w:t>
+      </w:r>
+    </w:p>
+    <w:p>
+      <w:pPr>
+        <w:pStyle w:val="ListParagraph"/>
+        <w:rPr>
+          <w:rFonts w:cs="Times New Roman"/>
+        </w:rPr>
+      </w:pPr>
+    </w:p>
+    <w:p>
+      <w:pPr>
+        <w:pStyle w:val="ListParagraph"/>
         <w:rPr>
           <w:rFonts w:cs="Times New Roman"/>
         </w:rPr>
@@ -8369,7 +8462,7 @@
           <w:rFonts w:ascii="Times New Roman" w:hAnsi="Times New Roman" w:cs="Times New Roman"/>
         </w:rPr>
       </w:pPr>
-      <w:bookmarkStart w:id="23" w:name="_Toc7228441"/>
+      <w:bookmarkStart w:id="23" w:name="_Toc7229734"/>
       <w:r>
         <w:rPr>
           <w:rFonts w:ascii="Times New Roman" w:hAnsi="Times New Roman" w:cs="Times New Roman"/>
@@ -9632,7 +9725,7 @@
           <w:rFonts w:ascii="Times New Roman" w:hAnsi="Times New Roman" w:cs="Times New Roman"/>
         </w:rPr>
       </w:pPr>
-      <w:bookmarkStart w:id="24" w:name="_Toc7228442"/>
+      <w:bookmarkStart w:id="24" w:name="_Toc7229735"/>
       <w:r>
         <w:rPr>
           <w:rFonts w:ascii="Times New Roman" w:hAnsi="Times New Roman" w:cs="Times New Roman"/>

</xml_diff>